<commit_message>
Updates and Improvements to Existing Files
</commit_message>
<xml_diff>
--- a/Essays and Documentation for Project 2.docx
+++ b/Essays and Documentation for Project 2.docx
@@ -89,6 +89,14 @@
     </w:p>
     <w:sdt>
       <w:sdtPr>
+        <w:rPr>
+          <w:rFonts w:asciiTheme="minorHAnsi" w:eastAsiaTheme="minorHAnsi" w:hAnsiTheme="minorHAnsi" w:cstheme="minorBidi"/>
+          <w:color w:val="auto"/>
+          <w:kern w:val="2"/>
+          <w:sz w:val="22"/>
+          <w:szCs w:val="22"/>
+          <w14:ligatures w14:val="standardContextual"/>
+        </w:rPr>
         <w:id w:val="-1994093547"/>
         <w:docPartObj>
           <w:docPartGallery w:val="Table of Contents"/>
@@ -97,15 +105,9 @@
       </w:sdtPr>
       <w:sdtEndPr>
         <w:rPr>
-          <w:rFonts w:asciiTheme="minorHAnsi" w:eastAsiaTheme="minorHAnsi" w:hAnsiTheme="minorHAnsi" w:cstheme="minorBidi"/>
           <w:b/>
           <w:bCs/>
           <w:noProof/>
-          <w:color w:val="auto"/>
-          <w:kern w:val="2"/>
-          <w:sz w:val="22"/>
-          <w:szCs w:val="22"/>
-          <w14:ligatures w14:val="standardContextual"/>
         </w:rPr>
       </w:sdtEndPr>
       <w:sdtContent>
@@ -1400,7 +1402,6 @@
         <w:rPr>
           <w:rFonts w:eastAsia="Times New Roman"/>
         </w:rPr>
-        <w:lastRenderedPageBreak/>
         <w:t xml:space="preserve">Outputs in .csv files, Standard, </w:t>
       </w:r>
       <w:proofErr w:type="gramStart"/>
@@ -1627,7 +1628,6 @@
         <w:rPr>
           <w:rFonts w:ascii="Arial" w:eastAsia="Times New Roman" w:hAnsi="Arial" w:cs="Arial"/>
         </w:rPr>
-        <w:lastRenderedPageBreak/>
         <w:t>Salt Plot Smoother Octave, No libraries</w:t>
       </w:r>
       <w:bookmarkEnd w:id="2"/>
@@ -1972,6 +1972,7 @@
       <w:r>
         <w:rPr>
           <w:rFonts w:ascii="Arial" w:eastAsia="Times New Roman" w:hAnsi="Arial" w:cs="Arial"/>
+          <w:noProof/>
         </w:rPr>
         <w:drawing>
           <wp:anchor distT="0" distB="0" distL="114300" distR="114300" simplePos="0" relativeHeight="251676672" behindDoc="0" locked="0" layoutInCell="1" allowOverlap="1" wp14:anchorId="41F8C342" wp14:editId="2DAD6504">
@@ -2034,6 +2035,7 @@
       <w:r>
         <w:rPr>
           <w:rFonts w:ascii="Arial" w:eastAsia="Times New Roman" w:hAnsi="Arial" w:cs="Arial"/>
+          <w:noProof/>
         </w:rPr>
         <w:drawing>
           <wp:anchor distT="0" distB="0" distL="114300" distR="114300" simplePos="0" relativeHeight="251675648" behindDoc="0" locked="0" layoutInCell="1" allowOverlap="1" wp14:anchorId="4A2CBC90" wp14:editId="06CC9E39">
@@ -2124,7 +2126,6 @@
         <w:rPr>
           <w:rFonts w:ascii="Arial" w:eastAsia="Times New Roman" w:hAnsi="Arial" w:cs="Arial"/>
         </w:rPr>
-        <w:lastRenderedPageBreak/>
         <w:t>Salt Plot Smoother Java, Using Apache Math and JFreeChart!</w:t>
       </w:r>
       <w:bookmarkEnd w:id="4"/>
@@ -2316,6 +2317,7 @@
       </w:pPr>
       <w:bookmarkStart w:id="6" w:name="_Toc133482629"/>
       <w:r>
+        <w:lastRenderedPageBreak/>
         <w:t>Figure B: The Salter Code:</w:t>
       </w:r>
       <w:bookmarkEnd w:id="6"/>
@@ -2369,7 +2371,6 @@
     </w:p>
     <w:p>
       <w:r>
-        <w:lastRenderedPageBreak/>
         <w:t>I wanted to highlight what I meant by modular, and not being tied to a specific formula.</w:t>
       </w:r>
     </w:p>
@@ -2441,6 +2442,7 @@
       </w:pPr>
       <w:bookmarkStart w:id="8" w:name="_Toc133482631"/>
       <w:r>
+        <w:lastRenderedPageBreak/>
         <w:t>Figures C, D, E: Graphs</w:t>
       </w:r>
       <w:bookmarkEnd w:id="8"/>
@@ -2450,10 +2452,81 @@
     </w:p>
     <w:p>
       <w:r>
+        <w:rPr>
+          <w:noProof/>
+        </w:rPr>
         <w:drawing>
-          <wp:inline distT="0" distB="0" distL="0" distR="0" wp14:anchorId="1AC2E268" wp14:editId="740819CF">
-            <wp:extent cx="6458851" cy="4277322"/>
-            <wp:effectExtent l="0" t="0" r="0" b="9525"/>
+          <wp:anchor distT="0" distB="0" distL="114300" distR="114300" simplePos="0" relativeHeight="251680768" behindDoc="0" locked="0" layoutInCell="1" allowOverlap="1" wp14:anchorId="4630AC73" wp14:editId="534EF7EE">
+            <wp:simplePos x="0" y="0"/>
+            <wp:positionH relativeFrom="margin">
+              <wp:align>center</wp:align>
+            </wp:positionH>
+            <wp:positionV relativeFrom="paragraph">
+              <wp:posOffset>4500880</wp:posOffset>
+            </wp:positionV>
+            <wp:extent cx="6309360" cy="4196715"/>
+            <wp:effectExtent l="0" t="0" r="0" b="0"/>
+            <wp:wrapTopAndBottom/>
+            <wp:docPr id="1562444245" name="Picture 1" descr="Chart&#10;&#10;Description automatically generated"/>
+            <wp:cNvGraphicFramePr>
+              <a:graphicFrameLocks xmlns:a="http://schemas.openxmlformats.org/drawingml/2006/main" noChangeAspect="1"/>
+            </wp:cNvGraphicFramePr>
+            <a:graphic xmlns:a="http://schemas.openxmlformats.org/drawingml/2006/main">
+              <a:graphicData uri="http://schemas.openxmlformats.org/drawingml/2006/picture">
+                <pic:pic xmlns:pic="http://schemas.openxmlformats.org/drawingml/2006/picture">
+                  <pic:nvPicPr>
+                    <pic:cNvPr id="1562444245" name="Picture 1" descr="Chart&#10;&#10;Description automatically generated"/>
+                    <pic:cNvPicPr/>
+                  </pic:nvPicPr>
+                  <pic:blipFill>
+                    <a:blip r:embed="rId16">
+                      <a:extLst>
+                        <a:ext uri="{28A0092B-C50C-407E-A947-70E740481C1C}">
+                          <a14:useLocalDpi xmlns:a14="http://schemas.microsoft.com/office/drawing/2010/main" val="0"/>
+                        </a:ext>
+                      </a:extLst>
+                    </a:blip>
+                    <a:stretch>
+                      <a:fillRect/>
+                    </a:stretch>
+                  </pic:blipFill>
+                  <pic:spPr>
+                    <a:xfrm>
+                      <a:off x="0" y="0"/>
+                      <a:ext cx="6309360" cy="4196715"/>
+                    </a:xfrm>
+                    <a:prstGeom prst="rect">
+                      <a:avLst/>
+                    </a:prstGeom>
+                  </pic:spPr>
+                </pic:pic>
+              </a:graphicData>
+            </a:graphic>
+            <wp14:sizeRelH relativeFrom="margin">
+              <wp14:pctWidth>0</wp14:pctWidth>
+            </wp14:sizeRelH>
+            <wp14:sizeRelV relativeFrom="margin">
+              <wp14:pctHeight>0</wp14:pctHeight>
+            </wp14:sizeRelV>
+          </wp:anchor>
+        </w:drawing>
+      </w:r>
+      <w:r>
+        <w:rPr>
+          <w:noProof/>
+        </w:rPr>
+        <w:drawing>
+          <wp:anchor distT="0" distB="0" distL="114300" distR="114300" simplePos="0" relativeHeight="251679744" behindDoc="0" locked="0" layoutInCell="1" allowOverlap="1" wp14:anchorId="1AC2E268" wp14:editId="0474615C">
+            <wp:simplePos x="0" y="0"/>
+            <wp:positionH relativeFrom="margin">
+              <wp:align>center</wp:align>
+            </wp:positionH>
+            <wp:positionV relativeFrom="paragraph">
+              <wp:posOffset>181610</wp:posOffset>
+            </wp:positionV>
+            <wp:extent cx="6339840" cy="4197985"/>
+            <wp:effectExtent l="0" t="0" r="3810" b="0"/>
+            <wp:wrapTopAndBottom/>
             <wp:docPr id="1067407822" name="Picture 1" descr="Chart, line chart&#10;&#10;Description automatically generated"/>
             <wp:cNvGraphicFramePr>
               <a:graphicFrameLocks xmlns:a="http://schemas.openxmlformats.org/drawingml/2006/main" noChangeAspect="1"/>
@@ -2466,7 +2539,13 @@
                     <pic:cNvPicPr/>
                   </pic:nvPicPr>
                   <pic:blipFill>
-                    <a:blip r:embed="rId16"/>
+                    <a:blip r:embed="rId17">
+                      <a:extLst>
+                        <a:ext uri="{28A0092B-C50C-407E-A947-70E740481C1C}">
+                          <a14:useLocalDpi xmlns:a14="http://schemas.microsoft.com/office/drawing/2010/main" val="0"/>
+                        </a:ext>
+                      </a:extLst>
+                    </a:blip>
                     <a:stretch>
                       <a:fillRect/>
                     </a:stretch>
@@ -2474,7 +2553,7 @@
                   <pic:spPr>
                     <a:xfrm>
                       <a:off x="0" y="0"/>
-                      <a:ext cx="6458851" cy="4277322"/>
+                      <a:ext cx="6339840" cy="4197985"/>
                     </a:xfrm>
                     <a:prstGeom prst="rect">
                       <a:avLst/>
@@ -2483,55 +2562,34 @@
                 </pic:pic>
               </a:graphicData>
             </a:graphic>
-          </wp:inline>
+            <wp14:sizeRelH relativeFrom="margin">
+              <wp14:pctWidth>0</wp14:pctWidth>
+            </wp14:sizeRelH>
+            <wp14:sizeRelV relativeFrom="margin">
+              <wp14:pctHeight>0</wp14:pctHeight>
+            </wp14:sizeRelV>
+          </wp:anchor>
         </w:drawing>
       </w:r>
     </w:p>
     <w:p>
       <w:r>
+        <w:rPr>
+          <w:noProof/>
+        </w:rPr>
+        <w:lastRenderedPageBreak/>
         <w:drawing>
-          <wp:inline distT="0" distB="0" distL="0" distR="0" wp14:anchorId="4630AC73" wp14:editId="54548AB9">
-            <wp:extent cx="6430272" cy="4277322"/>
-            <wp:effectExtent l="0" t="0" r="8890" b="9525"/>
-            <wp:docPr id="1562444245" name="Picture 1" descr="Chart&#10;&#10;Description automatically generated"/>
-            <wp:cNvGraphicFramePr>
-              <a:graphicFrameLocks xmlns:a="http://schemas.openxmlformats.org/drawingml/2006/main" noChangeAspect="1"/>
-            </wp:cNvGraphicFramePr>
-            <a:graphic xmlns:a="http://schemas.openxmlformats.org/drawingml/2006/main">
-              <a:graphicData uri="http://schemas.openxmlformats.org/drawingml/2006/picture">
-                <pic:pic xmlns:pic="http://schemas.openxmlformats.org/drawingml/2006/picture">
-                  <pic:nvPicPr>
-                    <pic:cNvPr id="1562444245" name="Picture 1" descr="Chart&#10;&#10;Description automatically generated"/>
-                    <pic:cNvPicPr/>
-                  </pic:nvPicPr>
-                  <pic:blipFill>
-                    <a:blip r:embed="rId17"/>
-                    <a:stretch>
-                      <a:fillRect/>
-                    </a:stretch>
-                  </pic:blipFill>
-                  <pic:spPr>
-                    <a:xfrm>
-                      <a:off x="0" y="0"/>
-                      <a:ext cx="6430272" cy="4277322"/>
-                    </a:xfrm>
-                    <a:prstGeom prst="rect">
-                      <a:avLst/>
-                    </a:prstGeom>
-                  </pic:spPr>
-                </pic:pic>
-              </a:graphicData>
-            </a:graphic>
-          </wp:inline>
-        </w:drawing>
-      </w:r>
-    </w:p>
-    <w:p>
-      <w:r>
-        <w:drawing>
-          <wp:inline distT="0" distB="0" distL="0" distR="0" wp14:anchorId="1D478C60" wp14:editId="4FDD6F8A">
-            <wp:extent cx="4643120" cy="3070450"/>
-            <wp:effectExtent l="0" t="0" r="5080" b="0"/>
+          <wp:anchor distT="0" distB="0" distL="114300" distR="114300" simplePos="0" relativeHeight="251678720" behindDoc="0" locked="0" layoutInCell="1" allowOverlap="1" wp14:anchorId="1D478C60" wp14:editId="208DA63D">
+            <wp:simplePos x="0" y="0"/>
+            <wp:positionH relativeFrom="margin">
+              <wp:align>center</wp:align>
+            </wp:positionH>
+            <wp:positionV relativeFrom="paragraph">
+              <wp:posOffset>243840</wp:posOffset>
+            </wp:positionV>
+            <wp:extent cx="5745480" cy="3799840"/>
+            <wp:effectExtent l="0" t="0" r="7620" b="0"/>
+            <wp:wrapTopAndBottom/>
             <wp:docPr id="1214937059" name="Picture 1" descr="Chart, line chart&#10;&#10;Description automatically generated"/>
             <wp:cNvGraphicFramePr>
               <a:graphicFrameLocks xmlns:a="http://schemas.openxmlformats.org/drawingml/2006/main" noChangeAspect="1"/>
@@ -2544,7 +2602,13 @@
                     <pic:cNvPicPr/>
                   </pic:nvPicPr>
                   <pic:blipFill>
-                    <a:blip r:embed="rId18"/>
+                    <a:blip r:embed="rId18">
+                      <a:extLst>
+                        <a:ext uri="{28A0092B-C50C-407E-A947-70E740481C1C}">
+                          <a14:useLocalDpi xmlns:a14="http://schemas.microsoft.com/office/drawing/2010/main" val="0"/>
+                        </a:ext>
+                      </a:extLst>
+                    </a:blip>
                     <a:stretch>
                       <a:fillRect/>
                     </a:stretch>
@@ -2552,7 +2616,7 @@
                   <pic:spPr>
                     <a:xfrm>
                       <a:off x="0" y="0"/>
-                      <a:ext cx="4651140" cy="3075753"/>
+                      <a:ext cx="5745480" cy="3799840"/>
                     </a:xfrm>
                     <a:prstGeom prst="rect">
                       <a:avLst/>
@@ -2561,10 +2625,85 @@
                 </pic:pic>
               </a:graphicData>
             </a:graphic>
-          </wp:inline>
+            <wp14:sizeRelH relativeFrom="margin">
+              <wp14:pctWidth>0</wp14:pctWidth>
+            </wp14:sizeRelH>
+            <wp14:sizeRelV relativeFrom="margin">
+              <wp14:pctHeight>0</wp14:pctHeight>
+            </wp14:sizeRelV>
+          </wp:anchor>
         </w:drawing>
       </w:r>
     </w:p>
+    <w:p/>
+    <w:p>
+      <w:pPr>
+        <w:jc w:val="center"/>
+      </w:pPr>
+      <w:r>
+        <w:drawing>
+          <wp:anchor distT="0" distB="0" distL="114300" distR="114300" simplePos="0" relativeHeight="251677696" behindDoc="0" locked="0" layoutInCell="1" allowOverlap="1" wp14:anchorId="6CF40017" wp14:editId="5E816B79">
+            <wp:simplePos x="0" y="0"/>
+            <wp:positionH relativeFrom="margin">
+              <wp:align>center</wp:align>
+            </wp:positionH>
+            <wp:positionV relativeFrom="paragraph">
+              <wp:posOffset>384810</wp:posOffset>
+            </wp:positionV>
+            <wp:extent cx="5911215" cy="3952240"/>
+            <wp:effectExtent l="0" t="0" r="0" b="0"/>
+            <wp:wrapTopAndBottom/>
+            <wp:docPr id="1038531948" name="Picture 1" descr="Chart&#10;&#10;Description automatically generated"/>
+            <wp:cNvGraphicFramePr>
+              <a:graphicFrameLocks xmlns:a="http://schemas.openxmlformats.org/drawingml/2006/main" noChangeAspect="1"/>
+            </wp:cNvGraphicFramePr>
+            <a:graphic xmlns:a="http://schemas.openxmlformats.org/drawingml/2006/main">
+              <a:graphicData uri="http://schemas.openxmlformats.org/drawingml/2006/picture">
+                <pic:pic xmlns:pic="http://schemas.openxmlformats.org/drawingml/2006/picture">
+                  <pic:nvPicPr>
+                    <pic:cNvPr id="1038531948" name="Picture 1" descr="Chart&#10;&#10;Description automatically generated"/>
+                    <pic:cNvPicPr/>
+                  </pic:nvPicPr>
+                  <pic:blipFill>
+                    <a:blip r:embed="rId19">
+                      <a:extLst>
+                        <a:ext uri="{28A0092B-C50C-407E-A947-70E740481C1C}">
+                          <a14:useLocalDpi xmlns:a14="http://schemas.microsoft.com/office/drawing/2010/main" val="0"/>
+                        </a:ext>
+                      </a:extLst>
+                    </a:blip>
+                    <a:stretch>
+                      <a:fillRect/>
+                    </a:stretch>
+                  </pic:blipFill>
+                  <pic:spPr>
+                    <a:xfrm>
+                      <a:off x="0" y="0"/>
+                      <a:ext cx="5911215" cy="3952240"/>
+                    </a:xfrm>
+                    <a:prstGeom prst="rect">
+                      <a:avLst/>
+                    </a:prstGeom>
+                  </pic:spPr>
+                </pic:pic>
+              </a:graphicData>
+            </a:graphic>
+            <wp14:sizeRelH relativeFrom="margin">
+              <wp14:pctWidth>0</wp14:pctWidth>
+            </wp14:sizeRelH>
+            <wp14:sizeRelV relativeFrom="margin">
+              <wp14:pctHeight>0</wp14:pctHeight>
+            </wp14:sizeRelV>
+          </wp:anchor>
+        </w:drawing>
+      </w:r>
+      <w:r>
+        <w:t>Result of Excessive Smoothing: I figure it should go somewhere on this Page.</w:t>
+      </w:r>
+    </w:p>
+    <w:p/>
+    <w:p/>
+    <w:p/>
     <w:p>
       <w:pPr>
         <w:pStyle w:val="Heading2"/>
@@ -2577,6 +2716,9 @@
     </w:p>
     <w:p>
       <w:r>
+        <w:rPr>
+          <w:noProof/>
+        </w:rPr>
         <w:drawing>
           <wp:anchor distT="0" distB="0" distL="114300" distR="114300" simplePos="0" relativeHeight="251673600" behindDoc="0" locked="0" layoutInCell="1" allowOverlap="1" wp14:anchorId="58C34562" wp14:editId="01D739A9">
             <wp:simplePos x="0" y="0"/>
@@ -2601,7 +2743,7 @@
                     <pic:cNvPicPr/>
                   </pic:nvPicPr>
                   <pic:blipFill>
-                    <a:blip r:embed="rId19" cstate="print">
+                    <a:blip r:embed="rId20" cstate="print">
                       <a:extLst>
                         <a:ext uri="{28A0092B-C50C-407E-A947-70E740481C1C}">
                           <a14:useLocalDpi xmlns:a14="http://schemas.microsoft.com/office/drawing/2010/main" val="0"/>
@@ -2645,6 +2787,9 @@
     <w:p/>
     <w:p>
       <w:r>
+        <w:rPr>
+          <w:noProof/>
+        </w:rPr>
         <w:drawing>
           <wp:anchor distT="0" distB="0" distL="114300" distR="114300" simplePos="0" relativeHeight="251672576" behindDoc="0" locked="0" layoutInCell="1" allowOverlap="1" wp14:anchorId="1CBC90E9" wp14:editId="2BE01476">
             <wp:simplePos x="0" y="0"/>
@@ -2669,7 +2814,7 @@
                     <pic:cNvPicPr/>
                   </pic:nvPicPr>
                   <pic:blipFill>
-                    <a:blip r:embed="rId20" cstate="print">
+                    <a:blip r:embed="rId21" cstate="print">
                       <a:extLst>
                         <a:ext uri="{28A0092B-C50C-407E-A947-70E740481C1C}">
                           <a14:useLocalDpi xmlns:a14="http://schemas.microsoft.com/office/drawing/2010/main" val="0"/>
@@ -2698,6 +2843,9 @@
     </w:p>
     <w:p>
       <w:r>
+        <w:rPr>
+          <w:noProof/>
+        </w:rPr>
         <w:drawing>
           <wp:anchor distT="0" distB="0" distL="114300" distR="114300" simplePos="0" relativeHeight="251674624" behindDoc="0" locked="0" layoutInCell="1" allowOverlap="1" wp14:anchorId="3379A5AC" wp14:editId="28A59D90">
             <wp:simplePos x="0" y="0"/>
@@ -2722,7 +2870,7 @@
                     <pic:cNvPicPr/>
                   </pic:nvPicPr>
                   <pic:blipFill>
-                    <a:blip r:embed="rId21" cstate="print">
+                    <a:blip r:embed="rId22" cstate="print">
                       <a:extLst>
                         <a:ext uri="{28A0092B-C50C-407E-A947-70E740481C1C}">
                           <a14:useLocalDpi xmlns:a14="http://schemas.microsoft.com/office/drawing/2010/main" val="0"/>
@@ -2785,6 +2933,7 @@
         <w:rPr>
           <w:rFonts w:ascii="Arial" w:hAnsi="Arial" w:cs="Arial"/>
         </w:rPr>
+        <w:lastRenderedPageBreak/>
         <w:t>Statistics Library 2</w:t>
       </w:r>
       <w:bookmarkEnd w:id="10"/>
@@ -2945,7 +3094,7 @@
                     <pic:cNvPicPr/>
                   </pic:nvPicPr>
                   <pic:blipFill>
-                    <a:blip r:embed="rId22"/>
+                    <a:blip r:embed="rId23"/>
                     <a:stretch>
                       <a:fillRect/>
                     </a:stretch>
@@ -2987,7 +3136,7 @@
                     <pic:cNvPicPr/>
                   </pic:nvPicPr>
                   <pic:blipFill>
-                    <a:blip r:embed="rId23"/>
+                    <a:blip r:embed="rId24"/>
                     <a:stretch>
                       <a:fillRect/>
                     </a:stretch>
@@ -3029,7 +3178,7 @@
                     <pic:cNvPicPr/>
                   </pic:nvPicPr>
                   <pic:blipFill>
-                    <a:blip r:embed="rId24"/>
+                    <a:blip r:embed="rId25"/>
                     <a:stretch>
                       <a:fillRect/>
                     </a:stretch>
@@ -3094,6 +3243,9 @@
         <w:pStyle w:val="NoSpacing"/>
       </w:pPr>
       <w:r>
+        <w:rPr>
+          <w:noProof/>
+        </w:rPr>
         <w:drawing>
           <wp:anchor distT="0" distB="0" distL="114300" distR="114300" simplePos="0" relativeHeight="251664384" behindDoc="0" locked="0" layoutInCell="1" allowOverlap="1" wp14:anchorId="28BFAE8C" wp14:editId="22107561">
             <wp:simplePos x="0" y="0"/>
@@ -3118,7 +3270,7 @@
                     <pic:cNvPicPr/>
                   </pic:nvPicPr>
                   <pic:blipFill>
-                    <a:blip r:embed="rId25">
+                    <a:blip r:embed="rId26">
                       <a:extLst>
                         <a:ext uri="{28A0092B-C50C-407E-A947-70E740481C1C}">
                           <a14:useLocalDpi xmlns:a14="http://schemas.microsoft.com/office/drawing/2010/main" val="0"/>
@@ -3320,6 +3472,9 @@
         <w:pStyle w:val="NoSpacing"/>
       </w:pPr>
       <w:r>
+        <w:rPr>
+          <w:noProof/>
+        </w:rPr>
         <w:drawing>
           <wp:anchor distT="0" distB="0" distL="114300" distR="114300" simplePos="0" relativeHeight="251665408" behindDoc="0" locked="0" layoutInCell="1" allowOverlap="1" wp14:anchorId="13309F78" wp14:editId="16D8BBF3">
             <wp:simplePos x="0" y="0"/>
@@ -3344,7 +3499,7 @@
                     <pic:cNvPicPr/>
                   </pic:nvPicPr>
                   <pic:blipFill>
-                    <a:blip r:embed="rId26">
+                    <a:blip r:embed="rId27">
                       <a:extLst>
                         <a:ext uri="{28A0092B-C50C-407E-A947-70E740481C1C}">
                           <a14:useLocalDpi xmlns:a14="http://schemas.microsoft.com/office/drawing/2010/main" val="0"/>
@@ -3383,6 +3538,7 @@
       <w:r>
         <w:rPr>
           <w:rFonts w:eastAsia="Times New Roman"/>
+          <w:noProof/>
         </w:rPr>
         <w:drawing>
           <wp:anchor distT="0" distB="0" distL="114300" distR="114300" simplePos="0" relativeHeight="251671552" behindDoc="0" locked="0" layoutInCell="1" allowOverlap="1" wp14:anchorId="14BD4788" wp14:editId="6538DCA8">
@@ -3408,7 +3564,7 @@
                     <pic:cNvPicPr/>
                   </pic:nvPicPr>
                   <pic:blipFill>
-                    <a:blip r:embed="rId27">
+                    <a:blip r:embed="rId28">
                       <a:extLst>
                         <a:ext uri="{28A0092B-C50C-407E-A947-70E740481C1C}">
                           <a14:useLocalDpi xmlns:a14="http://schemas.microsoft.com/office/drawing/2010/main" val="0"/>
@@ -3465,6 +3621,7 @@
       <w:r>
         <w:rPr>
           <w:rFonts w:asciiTheme="majorHAnsi" w:eastAsia="Times New Roman" w:hAnsiTheme="majorHAnsi" w:cstheme="majorBidi"/>
+          <w:noProof/>
           <w:color w:val="2F5496" w:themeColor="accent1" w:themeShade="BF"/>
           <w:sz w:val="32"/>
           <w:szCs w:val="32"/>
@@ -3494,7 +3651,7 @@
                     <pic:cNvPicPr/>
                   </pic:nvPicPr>
                   <pic:blipFill>
-                    <a:blip r:embed="rId28">
+                    <a:blip r:embed="rId29">
                       <a:extLst>
                         <a:ext uri="{28A0092B-C50C-407E-A947-70E740481C1C}">
                           <a14:useLocalDpi xmlns:a14="http://schemas.microsoft.com/office/drawing/2010/main" val="0"/>
@@ -3523,6 +3680,7 @@
       <w:r>
         <w:rPr>
           <w:rFonts w:asciiTheme="majorHAnsi" w:eastAsia="Times New Roman" w:hAnsiTheme="majorHAnsi" w:cstheme="majorBidi"/>
+          <w:noProof/>
           <w:color w:val="2F5496" w:themeColor="accent1" w:themeShade="BF"/>
           <w:sz w:val="32"/>
           <w:szCs w:val="32"/>
@@ -3551,7 +3709,7 @@
                     <pic:cNvPicPr/>
                   </pic:nvPicPr>
                   <pic:blipFill>
-                    <a:blip r:embed="rId29">
+                    <a:blip r:embed="rId30">
                       <a:extLst>
                         <a:ext uri="{28A0092B-C50C-407E-A947-70E740481C1C}">
                           <a14:useLocalDpi xmlns:a14="http://schemas.microsoft.com/office/drawing/2010/main" val="0"/>
@@ -3595,6 +3753,7 @@
       <w:r>
         <w:rPr>
           <w:rFonts w:asciiTheme="majorHAnsi" w:eastAsia="Times New Roman" w:hAnsiTheme="majorHAnsi" w:cstheme="majorBidi"/>
+          <w:noProof/>
           <w:color w:val="2F5496" w:themeColor="accent1" w:themeShade="BF"/>
           <w:sz w:val="32"/>
           <w:szCs w:val="32"/>
@@ -3623,7 +3782,7 @@
                     <pic:cNvPicPr/>
                   </pic:nvPicPr>
                   <pic:blipFill>
-                    <a:blip r:embed="rId30">
+                    <a:blip r:embed="rId31">
                       <a:extLst>
                         <a:ext uri="{28A0092B-C50C-407E-A947-70E740481C1C}">
                           <a14:useLocalDpi xmlns:a14="http://schemas.microsoft.com/office/drawing/2010/main" val="0"/>
@@ -3688,7 +3847,7 @@
           <w14:ligatures w14:val="none"/>
         </w:rPr>
       </w:pPr>
-      <w:hyperlink r:id="rId31" w:history="1">
+      <w:hyperlink r:id="rId32" w:history="1">
         <w:r>
           <w:rPr>
             <w:rFonts w:ascii="Arial" w:eastAsia="Times New Roman" w:hAnsi="Arial" w:cs="Arial"/>
@@ -3725,7 +3884,7 @@
           <w14:ligatures w14:val="none"/>
         </w:rPr>
       </w:pPr>
-      <w:hyperlink r:id="rId32" w:history="1">
+      <w:hyperlink r:id="rId33" w:history="1">
         <w:r>
           <w:rPr>
             <w:rStyle w:val="Hyperlink"/>
@@ -3761,7 +3920,7 @@
           <w14:ligatures w14:val="none"/>
         </w:rPr>
       </w:pPr>
-      <w:hyperlink r:id="rId33" w:history="1">
+      <w:hyperlink r:id="rId34" w:history="1">
         <w:r>
           <w:rPr>
             <w:rStyle w:val="Hyperlink"/>
@@ -3797,7 +3956,7 @@
           <w14:ligatures w14:val="none"/>
         </w:rPr>
       </w:pPr>
-      <w:hyperlink r:id="rId34" w:history="1">
+      <w:hyperlink r:id="rId35" w:anchor="XREFmovmean" w:history="1">
         <w:r>
           <w:rPr>
             <w:rStyle w:val="Hyperlink"/>
@@ -3833,7 +3992,7 @@
           <w14:ligatures w14:val="none"/>
         </w:rPr>
       </w:pPr>
-      <w:hyperlink r:id="rId35" w:history="1">
+      <w:hyperlink r:id="rId36" w:history="1">
         <w:r>
           <w:rPr>
             <w:rStyle w:val="Hyperlink"/>
@@ -3869,7 +4028,7 @@
           <w14:ligatures w14:val="none"/>
         </w:rPr>
       </w:pPr>
-      <w:hyperlink r:id="rId36" w:history="1">
+      <w:hyperlink r:id="rId37" w:history="1">
         <w:r>
           <w:rPr>
             <w:rStyle w:val="Hyperlink"/>
@@ -3905,7 +4064,7 @@
           <w14:ligatures w14:val="none"/>
         </w:rPr>
       </w:pPr>
-      <w:hyperlink r:id="rId37" w:history="1">
+      <w:hyperlink r:id="rId38" w:history="1">
         <w:r>
           <w:rPr>
             <w:rStyle w:val="Hyperlink"/>
@@ -3941,7 +4100,7 @@
           <w14:ligatures w14:val="none"/>
         </w:rPr>
       </w:pPr>
-      <w:hyperlink r:id="rId38" w:history="1">
+      <w:hyperlink r:id="rId39" w:history="1">
         <w:r>
           <w:rPr>
             <w:rStyle w:val="Hyperlink"/>

</xml_diff>